<commit_message>
cambiso en archivo latex
</commit_message>
<xml_diff>
--- a/Comandos _Linux.docx
+++ b/Comandos _Linux.docx
@@ -641,6 +641,58 @@
         <w:t xml:space="preserve">ón de la CPU.</w:t>
       </w:r>
       <w:r/>
+      <w:r>
+        <w:rPr>
+          <w:rFonts w:ascii="Linux Libertine Mono O" w:hAnsi="Linux Libertine Mono O" w:cs="Linux Libertine Mono O"/>
+          <w:b/>
+          <w:bCs/>
+          <w:sz w:val="22"/>
+          <w:szCs w:val="22"/>
+          <w:highlight w:val="none"/>
+        </w:rPr>
+      </w:r>
+    </w:p>
+    <w:p>
+      <w:pPr>
+        <w:pStyle w:val="668"/>
+        <w:numPr>
+          <w:ilvl w:val="0"/>
+          <w:numId w:val="1"/>
+        </w:numPr>
+        <w:pBdr/>
+        <w:spacing/>
+        <w:ind/>
+        <w:jc w:val="both"/>
+        <w:rPr>
+          <w:rFonts w:ascii="Linux Biolinum O" w:hAnsi="Linux Biolinum O" w:cs="Linux Biolinum O"/>
+          <w:b/>
+          <w:bCs/>
+          <w:sz w:val="24"/>
+          <w:szCs w:val="24"/>
+          <w:highlight w:val="none"/>
+        </w:rPr>
+      </w:pPr>
+      <w:r>
+        <w:rPr>
+          <w:rFonts w:ascii="Linux Biolinum O" w:hAnsi="Linux Biolinum O" w:eastAsia="Linux Biolinum O" w:cs="Linux Biolinum O"/>
+          <w:b/>
+          <w:bCs/>
+          <w:sz w:val="24"/>
+          <w:szCs w:val="24"/>
+          <w:highlight w:val="none"/>
+        </w:rPr>
+        <w:t xml:space="preserve">Cat /propc/cpuifo:</w:t>
+      </w:r>
+      <w:r>
+        <w:rPr>
+          <w:rFonts w:ascii="Linux Biolinum O" w:hAnsi="Linux Biolinum O" w:eastAsia="Linux Biolinum O" w:cs="Linux Biolinum O"/>
+          <w:b/>
+          <w:bCs/>
+          <w:sz w:val="24"/>
+          <w:szCs w:val="24"/>
+          <w:highlight w:val="none"/>
+        </w:rPr>
+      </w:r>
     </w:p>
     <w:p>
       <w:pPr>

</xml_diff>